<commit_message>
Revisão artefatos de PIU
</commit_message>
<xml_diff>
--- a/Interface/Impacta-es13-piu-Analise.docx
+++ b/Interface/Impacta-es13-piu-Analise.docx
@@ -58,6 +58,8 @@
               </w:rPr>
               <w:t>Vitótia cosméticos</w:t>
             </w:r>
+            <w:bookmarkStart w:id="0" w:name="_GoBack"/>
+            <w:bookmarkEnd w:id="0"/>
           </w:p>
         </w:tc>
       </w:tr>
@@ -419,7 +421,13 @@
         </w:numPr>
       </w:pPr>
       <w:r>
-        <w:t>Um novo sistema mais adequado as tarefas do dia-a-dia da empresa os levará a redução de custos reduzindo a possibilidade de erros.</w:t>
+        <w:t>Um novo sistema mais adequado as tarefas do dia-a-dia da empresa os levará a redução de custos reduzindo</w:t>
+      </w:r>
+      <w:r>
+        <w:t xml:space="preserve"> também</w:t>
+      </w:r>
+      <w:r>
+        <w:t xml:space="preserve"> a possibilidade de erros.</w:t>
       </w:r>
     </w:p>
     <w:p>
@@ -471,6 +479,9 @@
       <w:r>
         <w:t>Os usuários têm pouca familiaridade com informática, sua experiência contempla apenas as funcionalidades básicas do MS-Office</w:t>
       </w:r>
+      <w:r>
+        <w:t>.</w:t>
+      </w:r>
     </w:p>
     <w:p>
       <w:pPr>
@@ -718,12 +729,10 @@
     <w:p>
       <w:pPr>
         <w:sectPr>
-          <w:headerReference w:type="even" r:id="rId8"/>
-          <w:headerReference w:type="default" r:id="rId9"/>
-          <w:footerReference w:type="even" r:id="rId10"/>
-          <w:footerReference w:type="default" r:id="rId11"/>
-          <w:headerReference w:type="first" r:id="rId12"/>
-          <w:footerReference w:type="first" r:id="rId13"/>
+          <w:headerReference w:type="default" r:id="rId8"/>
+          <w:footerReference w:type="default" r:id="rId9"/>
+          <w:headerReference w:type="first" r:id="rId10"/>
+          <w:footerReference w:type="first" r:id="rId11"/>
           <w:pgSz w:w="16840" w:h="11907" w:orient="landscape" w:code="9"/>
           <w:pgMar w:top="1417" w:right="1701" w:bottom="1417" w:left="1701" w:header="454" w:footer="284" w:gutter="0"/>
           <w:pgBorders>
@@ -880,7 +889,10 @@
               <w:jc w:val="left"/>
             </w:pPr>
             <w:r>
-              <w:t>RF-ID</w:t>
+              <w:t>RF</w:t>
+            </w:r>
+            <w:r>
+              <w:t>ID</w:t>
             </w:r>
           </w:p>
           <w:p>
@@ -902,6 +914,38 @@
             <w:proofErr w:type="spellEnd"/>
             <w:r>
               <w:t xml:space="preserve"> scanner</w:t>
+            </w:r>
+          </w:p>
+          <w:p>
+            <w:pPr>
+              <w:pStyle w:val="PargrafodaLista"/>
+              <w:numPr>
+                <w:ilvl w:val="0"/>
+                <w:numId w:val="30"/>
+              </w:numPr>
+              <w:tabs>
+                <w:tab w:val="left" w:pos="3718"/>
+              </w:tabs>
+              <w:jc w:val="left"/>
+            </w:pPr>
+            <w:r>
+              <w:t>Bina</w:t>
+            </w:r>
+          </w:p>
+          <w:p>
+            <w:pPr>
+              <w:pStyle w:val="PargrafodaLista"/>
+              <w:numPr>
+                <w:ilvl w:val="0"/>
+                <w:numId w:val="30"/>
+              </w:numPr>
+              <w:tabs>
+                <w:tab w:val="left" w:pos="3718"/>
+              </w:tabs>
+              <w:jc w:val="left"/>
+            </w:pPr>
+            <w:r>
+              <w:t>Integração mobile</w:t>
             </w:r>
           </w:p>
         </w:tc>
@@ -945,6 +989,22 @@
             </w:pPr>
             <w:r>
               <w:t>Atendimento</w:t>
+            </w:r>
+          </w:p>
+          <w:p>
+            <w:pPr>
+              <w:pStyle w:val="PargrafodaLista"/>
+              <w:numPr>
+                <w:ilvl w:val="0"/>
+                <w:numId w:val="30"/>
+              </w:numPr>
+              <w:tabs>
+                <w:tab w:val="left" w:pos="3718"/>
+              </w:tabs>
+              <w:jc w:val="left"/>
+            </w:pPr>
+            <w:r>
+              <w:t>Compras</w:t>
             </w:r>
           </w:p>
           <w:p>
@@ -1104,9 +1164,9 @@
         </w:rPr>
         <w:drawing>
           <wp:inline distT="0" distB="0" distL="0" distR="0">
-            <wp:extent cx="6300470" cy="4080510"/>
-            <wp:effectExtent l="0" t="0" r="5080" b="0"/>
-            <wp:docPr id="2" name="Imagem 2"/>
+            <wp:extent cx="7945209" cy="5629275"/>
+            <wp:effectExtent l="0" t="0" r="0" b="0"/>
+            <wp:docPr id="5" name="Imagem 5"/>
             <wp:cNvGraphicFramePr>
               <a:graphicFrameLocks xmlns:a="http://schemas.openxmlformats.org/drawingml/2006/main" noChangeAspect="1"/>
             </wp:cNvGraphicFramePr>
@@ -1114,11 +1174,11 @@
               <a:graphicData uri="http://schemas.openxmlformats.org/drawingml/2006/picture">
                 <pic:pic xmlns:pic="http://schemas.openxmlformats.org/drawingml/2006/picture">
                   <pic:nvPicPr>
-                    <pic:cNvPr id="2" name="Impacta-es13-piu-JourneyMap.jpg"/>
+                    <pic:cNvPr id="5" name="Impacta-es13-piu-JourneyMap.jpg"/>
                     <pic:cNvPicPr/>
                   </pic:nvPicPr>
                   <pic:blipFill>
-                    <a:blip r:embed="rId14">
+                    <a:blip r:embed="rId12">
                       <a:extLst>
                         <a:ext uri="{28A0092B-C50C-407E-A947-70E740481C1C}">
                           <a14:useLocalDpi xmlns:a14="http://schemas.microsoft.com/office/drawing/2010/main" val="0"/>
@@ -1132,7 +1192,7 @@
                   <pic:spPr>
                     <a:xfrm>
                       <a:off x="0" y="0"/>
-                      <a:ext cx="6300470" cy="4080510"/>
+                      <a:ext cx="7945921" cy="5629779"/>
                     </a:xfrm>
                     <a:prstGeom prst="rect">
                       <a:avLst/>
@@ -1227,6 +1287,9 @@
       <w:r>
         <w:t>Localização em tempo real dos entregadores</w:t>
       </w:r>
+      <w:r>
+        <w:t>.</w:t>
+      </w:r>
     </w:p>
     <w:p>
       <w:pPr>
@@ -1249,7 +1312,19 @@
         </w:numPr>
       </w:pPr>
       <w:r>
-        <w:t>Informações compartilhadas</w:t>
+        <w:t>Bina para identificação automática do revendedor ao atendente</w:t>
+      </w:r>
+    </w:p>
+    <w:p>
+      <w:pPr>
+        <w:pStyle w:val="PargrafodaLista"/>
+        <w:numPr>
+          <w:ilvl w:val="1"/>
+          <w:numId w:val="20"/>
+        </w:numPr>
+      </w:pPr>
+      <w:r>
+        <w:t xml:space="preserve">Integração site web com </w:t>
       </w:r>
     </w:p>
     <w:p>
@@ -1275,15 +1350,18 @@
       </w:r>
     </w:p>
     <w:p>
+      <w:pPr>
+        <w:jc w:val="center"/>
+      </w:pPr>
       <w:r>
         <w:rPr>
           <w:noProof/>
         </w:rPr>
         <w:drawing>
           <wp:inline distT="0" distB="0" distL="0" distR="0">
-            <wp:extent cx="9115425" cy="5629275"/>
-            <wp:effectExtent l="0" t="0" r="9525" b="9525"/>
-            <wp:docPr id="3" name="Imagem 3"/>
+            <wp:extent cx="7310849" cy="4514850"/>
+            <wp:effectExtent l="0" t="0" r="4445" b="0"/>
+            <wp:docPr id="6" name="Imagem 6"/>
             <wp:cNvGraphicFramePr>
               <a:graphicFrameLocks xmlns:a="http://schemas.openxmlformats.org/drawingml/2006/main" noChangeAspect="1"/>
             </wp:cNvGraphicFramePr>
@@ -1291,11 +1369,11 @@
               <a:graphicData uri="http://schemas.openxmlformats.org/drawingml/2006/picture">
                 <pic:pic xmlns:pic="http://schemas.openxmlformats.org/drawingml/2006/picture">
                   <pic:nvPicPr>
-                    <pic:cNvPr id="3" name="Impacta-es13-piu-Mapa.jpg"/>
+                    <pic:cNvPr id="6" name="Impacta-es13-piu-Mapa.jpg"/>
                     <pic:cNvPicPr/>
                   </pic:nvPicPr>
                   <pic:blipFill>
-                    <a:blip r:embed="rId15">
+                    <a:blip r:embed="rId13">
                       <a:extLst>
                         <a:ext uri="{28A0092B-C50C-407E-A947-70E740481C1C}">
                           <a14:useLocalDpi xmlns:a14="http://schemas.microsoft.com/office/drawing/2010/main" val="0"/>
@@ -1309,7 +1387,7 @@
                   <pic:spPr>
                     <a:xfrm>
                       <a:off x="0" y="0"/>
-                      <a:ext cx="9115425" cy="5629275"/>
+                      <a:ext cx="7314424" cy="4517058"/>
                     </a:xfrm>
                     <a:prstGeom prst="rect">
                       <a:avLst/>
@@ -1565,8 +1643,6 @@
           <w:lang w:val="pt-BR"/>
         </w:rPr>
       </w:pPr>
-      <w:bookmarkStart w:id="0" w:name="_GoBack"/>
-      <w:bookmarkEnd w:id="0"/>
     </w:p>
     <w:sectPr>
       <w:pgSz w:w="16840" w:h="11907" w:orient="landscape" w:code="9"/>
@@ -1607,16 +1683,6 @@
 
 <file path=word/footer1.xml><?xml version="1.0" encoding="utf-8"?>
 <w:ftr xmlns:wpc="http://schemas.microsoft.com/office/word/2010/wordprocessingCanvas" xmlns:mc="http://schemas.openxmlformats.org/markup-compatibility/2006" xmlns:o="urn:schemas-microsoft-com:office:office" xmlns:r="http://schemas.openxmlformats.org/officeDocument/2006/relationships" xmlns:m="http://schemas.openxmlformats.org/officeDocument/2006/math" xmlns:v="urn:schemas-microsoft-com:vml" xmlns:wp14="http://schemas.microsoft.com/office/word/2010/wordprocessingDrawing" xmlns:wp="http://schemas.openxmlformats.org/drawingml/2006/wordprocessingDrawing" xmlns:w10="urn:schemas-microsoft-com:office:word" xmlns:w="http://schemas.openxmlformats.org/wordprocessingml/2006/main" xmlns:w14="http://schemas.microsoft.com/office/word/2010/wordml" xmlns:w15="http://schemas.microsoft.com/office/word/2012/wordml" xmlns:wpg="http://schemas.microsoft.com/office/word/2010/wordprocessingGroup" xmlns:wpi="http://schemas.microsoft.com/office/word/2010/wordprocessingInk" xmlns:wne="http://schemas.microsoft.com/office/word/2006/wordml" xmlns:wps="http://schemas.microsoft.com/office/word/2010/wordprocessingShape" mc:Ignorable="w14 w15 wp14">
-  <w:p>
-    <w:pPr>
-      <w:pStyle w:val="Rodap"/>
-    </w:pPr>
-  </w:p>
-</w:ftr>
-</file>
-
-<file path=word/footer2.xml><?xml version="1.0" encoding="utf-8"?>
-<w:ftr xmlns:wpc="http://schemas.microsoft.com/office/word/2010/wordprocessingCanvas" xmlns:mc="http://schemas.openxmlformats.org/markup-compatibility/2006" xmlns:o="urn:schemas-microsoft-com:office:office" xmlns:r="http://schemas.openxmlformats.org/officeDocument/2006/relationships" xmlns:m="http://schemas.openxmlformats.org/officeDocument/2006/math" xmlns:v="urn:schemas-microsoft-com:vml" xmlns:wp14="http://schemas.microsoft.com/office/word/2010/wordprocessingDrawing" xmlns:wp="http://schemas.openxmlformats.org/drawingml/2006/wordprocessingDrawing" xmlns:w10="urn:schemas-microsoft-com:office:word" xmlns:w="http://schemas.openxmlformats.org/wordprocessingml/2006/main" xmlns:w14="http://schemas.microsoft.com/office/word/2010/wordml" xmlns:w15="http://schemas.microsoft.com/office/word/2012/wordml" xmlns:wpg="http://schemas.microsoft.com/office/word/2010/wordprocessingGroup" xmlns:wpi="http://schemas.microsoft.com/office/word/2010/wordprocessingInk" xmlns:wne="http://schemas.microsoft.com/office/word/2006/wordml" xmlns:wps="http://schemas.microsoft.com/office/word/2010/wordprocessingShape" mc:Ignorable="w14 w15 wp14">
   <w:tbl>
     <w:tblPr>
       <w:tblW w:w="5000" w:type="pct"/>
@@ -1630,9 +1696,9 @@
       <w:tblLook w:val="04A0" w:firstRow="1" w:lastRow="0" w:firstColumn="1" w:lastColumn="0" w:noHBand="0" w:noVBand="1"/>
     </w:tblPr>
     <w:tblGrid>
-      <w:gridCol w:w="6512"/>
-      <w:gridCol w:w="6515"/>
-      <w:gridCol w:w="411"/>
+      <w:gridCol w:w="7696"/>
+      <w:gridCol w:w="7700"/>
+      <w:gridCol w:w="486"/>
     </w:tblGrid>
     <w:tr>
       <w:tc>
@@ -1721,7 +1787,7 @@
             <w:rPr>
               <w:noProof/>
             </w:rPr>
-            <w:t>7</w:t>
+            <w:t>6</w:t>
           </w:r>
           <w:r>
             <w:fldChar w:fldCharType="end"/>
@@ -1742,7 +1808,7 @@
 </w:ftr>
 </file>
 
-<file path=word/footer3.xml><?xml version="1.0" encoding="utf-8"?>
+<file path=word/footer2.xml><?xml version="1.0" encoding="utf-8"?>
 <w:ftr xmlns:wpc="http://schemas.microsoft.com/office/word/2010/wordprocessingCanvas" xmlns:mc="http://schemas.openxmlformats.org/markup-compatibility/2006" xmlns:o="urn:schemas-microsoft-com:office:office" xmlns:r="http://schemas.openxmlformats.org/officeDocument/2006/relationships" xmlns:m="http://schemas.openxmlformats.org/officeDocument/2006/math" xmlns:v="urn:schemas-microsoft-com:vml" xmlns:wp14="http://schemas.microsoft.com/office/word/2010/wordprocessingDrawing" xmlns:wp="http://schemas.openxmlformats.org/drawingml/2006/wordprocessingDrawing" xmlns:w10="urn:schemas-microsoft-com:office:word" xmlns:w="http://schemas.openxmlformats.org/wordprocessingml/2006/main" xmlns:w14="http://schemas.microsoft.com/office/word/2010/wordml" xmlns:w15="http://schemas.microsoft.com/office/word/2012/wordml" xmlns:wpg="http://schemas.microsoft.com/office/word/2010/wordprocessingGroup" xmlns:wpi="http://schemas.microsoft.com/office/word/2010/wordprocessingInk" xmlns:wne="http://schemas.microsoft.com/office/word/2006/wordml" xmlns:wps="http://schemas.microsoft.com/office/word/2010/wordprocessingShape" mc:Ignorable="w14 w15 wp14">
   <w:tbl>
     <w:tblPr>
@@ -1935,16 +2001,6 @@
 
 <file path=word/header1.xml><?xml version="1.0" encoding="utf-8"?>
 <w:hdr xmlns:wpc="http://schemas.microsoft.com/office/word/2010/wordprocessingCanvas" xmlns:mc="http://schemas.openxmlformats.org/markup-compatibility/2006" xmlns:o="urn:schemas-microsoft-com:office:office" xmlns:r="http://schemas.openxmlformats.org/officeDocument/2006/relationships" xmlns:m="http://schemas.openxmlformats.org/officeDocument/2006/math" xmlns:v="urn:schemas-microsoft-com:vml" xmlns:wp14="http://schemas.microsoft.com/office/word/2010/wordprocessingDrawing" xmlns:wp="http://schemas.openxmlformats.org/drawingml/2006/wordprocessingDrawing" xmlns:w10="urn:schemas-microsoft-com:office:word" xmlns:w="http://schemas.openxmlformats.org/wordprocessingml/2006/main" xmlns:w14="http://schemas.microsoft.com/office/word/2010/wordml" xmlns:w15="http://schemas.microsoft.com/office/word/2012/wordml" xmlns:wpg="http://schemas.microsoft.com/office/word/2010/wordprocessingGroup" xmlns:wpi="http://schemas.microsoft.com/office/word/2010/wordprocessingInk" xmlns:wne="http://schemas.microsoft.com/office/word/2006/wordml" xmlns:wps="http://schemas.microsoft.com/office/word/2010/wordprocessingShape" mc:Ignorable="w14 w15 wp14">
-  <w:p>
-    <w:pPr>
-      <w:pStyle w:val="Cabealho"/>
-    </w:pPr>
-  </w:p>
-</w:hdr>
-</file>
-
-<file path=word/header2.xml><?xml version="1.0" encoding="utf-8"?>
-<w:hdr xmlns:wpc="http://schemas.microsoft.com/office/word/2010/wordprocessingCanvas" xmlns:mc="http://schemas.openxmlformats.org/markup-compatibility/2006" xmlns:o="urn:schemas-microsoft-com:office:office" xmlns:r="http://schemas.openxmlformats.org/officeDocument/2006/relationships" xmlns:m="http://schemas.openxmlformats.org/officeDocument/2006/math" xmlns:v="urn:schemas-microsoft-com:vml" xmlns:wp14="http://schemas.microsoft.com/office/word/2010/wordprocessingDrawing" xmlns:wp="http://schemas.openxmlformats.org/drawingml/2006/wordprocessingDrawing" xmlns:w10="urn:schemas-microsoft-com:office:word" xmlns:w="http://schemas.openxmlformats.org/wordprocessingml/2006/main" xmlns:w14="http://schemas.microsoft.com/office/word/2010/wordml" xmlns:w15="http://schemas.microsoft.com/office/word/2012/wordml" xmlns:wpg="http://schemas.microsoft.com/office/word/2010/wordprocessingGroup" xmlns:wpi="http://schemas.microsoft.com/office/word/2010/wordprocessingInk" xmlns:wne="http://schemas.microsoft.com/office/word/2006/wordml" xmlns:wps="http://schemas.microsoft.com/office/word/2010/wordprocessingShape" mc:Ignorable="w14 w15 wp14">
   <w:tbl>
     <w:tblPr>
       <w:tblW w:w="5000" w:type="pct"/>
@@ -1959,8 +2015,8 @@
       <w:tblLook w:val="04A0" w:firstRow="1" w:lastRow="0" w:firstColumn="1" w:lastColumn="0" w:noHBand="0" w:noVBand="1"/>
     </w:tblPr>
     <w:tblGrid>
-      <w:gridCol w:w="5442"/>
-      <w:gridCol w:w="5446"/>
+      <w:gridCol w:w="6664"/>
+      <w:gridCol w:w="6668"/>
       <w:gridCol w:w="2550"/>
     </w:tblGrid>
     <w:tr>
@@ -2094,7 +2150,7 @@
 </w:hdr>
 </file>
 
-<file path=word/header3.xml><?xml version="1.0" encoding="utf-8"?>
+<file path=word/header2.xml><?xml version="1.0" encoding="utf-8"?>
 <w:hdr xmlns:wpc="http://schemas.microsoft.com/office/word/2010/wordprocessingCanvas" xmlns:mc="http://schemas.openxmlformats.org/markup-compatibility/2006" xmlns:o="urn:schemas-microsoft-com:office:office" xmlns:r="http://schemas.openxmlformats.org/officeDocument/2006/relationships" xmlns:m="http://schemas.openxmlformats.org/officeDocument/2006/math" xmlns:v="urn:schemas-microsoft-com:vml" xmlns:wp14="http://schemas.microsoft.com/office/word/2010/wordprocessingDrawing" xmlns:wp="http://schemas.openxmlformats.org/drawingml/2006/wordprocessingDrawing" xmlns:w10="urn:schemas-microsoft-com:office:word" xmlns:w="http://schemas.openxmlformats.org/wordprocessingml/2006/main" xmlns:w14="http://schemas.microsoft.com/office/word/2010/wordml" xmlns:w15="http://schemas.microsoft.com/office/word/2012/wordml" xmlns:wpg="http://schemas.microsoft.com/office/word/2010/wordprocessingGroup" xmlns:wpi="http://schemas.microsoft.com/office/word/2010/wordprocessingInk" xmlns:wne="http://schemas.microsoft.com/office/word/2006/wordml" xmlns:wps="http://schemas.microsoft.com/office/word/2010/wordprocessingShape" mc:Ignorable="w14 w15 wp14">
   <w:p>
     <w:pPr>
@@ -5793,7 +5849,7 @@
 </file>
 
 <file path=customXml/itemProps1.xml><?xml version="1.0" encoding="utf-8"?>
-<ds:datastoreItem xmlns:ds="http://schemas.openxmlformats.org/officeDocument/2006/customXml" ds:itemID="{EECB3591-7BFB-4733-AA8C-89002DB5E56E}">
+<ds:datastoreItem xmlns:ds="http://schemas.openxmlformats.org/officeDocument/2006/customXml" ds:itemID="{F2054B2D-19BE-4626-B64E-783512E0C558}">
   <ds:schemaRefs>
     <ds:schemaRef ds:uri="http://schemas.openxmlformats.org/officeDocument/2006/bibliography"/>
   </ds:schemaRefs>

</xml_diff>